<commit_message>
change the memo and code
</commit_message>
<xml_diff>
--- a/memo/Ass#1 Viva and Yaohan.docx
+++ b/memo/Ass#1 Viva and Yaohan.docx
@@ -290,20 +290,18 @@
       <w:r>
         <w:t>ost DTDs are located at the marginal corners of Columbus, Ohio metro area.</w:t>
       </w:r>
+      <w:r>
+        <w:t xml:space="preserve"> (Figure 2-1)</w:t>
+      </w:r>
     </w:p>
     <w:p/>
     <w:p>
-      <w:commentRangeStart w:id="6"/>
-      <w:commentRangeStart w:id="7"/>
-      <w:r>
-        <w:rPr>
-          <w:noProof/>
-        </w:rPr>
+      <w:r>
         <w:drawing>
-          <wp:inline distT="0" distB="0" distL="0" distR="0" wp14:anchorId="13D82C27" wp14:editId="0CF95E0D">
-            <wp:extent cx="5943600" cy="3666490"/>
-            <wp:effectExtent l="0" t="0" r="0" b="3810"/>
-            <wp:docPr id="518718605" name="Picture 1" descr="A map of a neighborhood&#10;&#10;Description automatically generated"/>
+          <wp:inline distT="0" distB="0" distL="0" distR="0" wp14:anchorId="088B9101" wp14:editId="6D14D888">
+            <wp:extent cx="5168900" cy="3822700"/>
+            <wp:effectExtent l="12700" t="12700" r="12700" b="12700"/>
+            <wp:docPr id="1687976627" name="Picture 1"/>
             <wp:cNvGraphicFramePr>
               <a:graphicFrameLocks xmlns:a="http://schemas.openxmlformats.org/drawingml/2006/main" noChangeAspect="1"/>
             </wp:cNvGraphicFramePr>
@@ -311,7 +309,7 @@
               <a:graphicData uri="http://schemas.openxmlformats.org/drawingml/2006/picture">
                 <pic:pic xmlns:pic="http://schemas.openxmlformats.org/drawingml/2006/picture">
                   <pic:nvPicPr>
-                    <pic:cNvPr id="518718605" name="Picture 1" descr="A map of a neighborhood&#10;&#10;Description automatically generated"/>
+                    <pic:cNvPr id="1687976627" name=""/>
                     <pic:cNvPicPr/>
                   </pic:nvPicPr>
                   <pic:blipFill>
@@ -323,11 +321,19 @@
                   <pic:spPr>
                     <a:xfrm>
                       <a:off x="0" y="0"/>
-                      <a:ext cx="5943600" cy="3666490"/>
+                      <a:ext cx="5168900" cy="3822700"/>
                     </a:xfrm>
                     <a:prstGeom prst="rect">
                       <a:avLst/>
                     </a:prstGeom>
+                    <a:ln>
+                      <a:solidFill>
+                        <a:schemeClr val="tx1">
+                          <a:lumMod val="50000"/>
+                          <a:lumOff val="50000"/>
+                        </a:schemeClr>
+                      </a:solidFill>
+                    </a:ln>
                   </pic:spPr>
                 </pic:pic>
               </a:graphicData>
@@ -335,220 +341,212 @@
           </wp:inline>
         </w:drawing>
       </w:r>
-      <w:commentRangeEnd w:id="6"/>
-      <w:commentRangeEnd w:id="7"/>
+    </w:p>
+    <w:p>
+      <w:r>
+        <w:lastRenderedPageBreak/>
+        <w:t>Figure 2-1 Mapping DTDs, DTOs, and Driving Schools</w:t>
+      </w:r>
+    </w:p>
+    <w:p/>
+    <w:p>
+      <w:pPr>
+        <w:pStyle w:val="Heading1"/>
+      </w:pPr>
+      <w:r>
+        <w:t>Task 3.</w:t>
+      </w:r>
+    </w:p>
+    <w:p>
+      <w:r>
+        <w:t>To</w:t>
+      </w:r>
+      <w:r>
+        <w:t xml:space="preserve"> calculate the population density</w:t>
+      </w:r>
+      <w:r>
+        <w:t>, we</w:t>
+      </w:r>
+      <w:r>
+        <w:t xml:space="preserve"> divid</w:t>
+      </w:r>
+      <w:r>
+        <w:t>ed</w:t>
+      </w:r>
+      <w:r>
+        <w:t xml:space="preserve"> the total population by </w:t>
+      </w:r>
+      <w:r>
+        <w:t>the geographic area of corresponding census tract in square miles</w:t>
+      </w:r>
+      <w:r>
+        <w:t xml:space="preserve"> (</w:t>
+      </w:r>
+      <w:proofErr w:type="spellStart"/>
+      <w:r>
+        <w:t>total_population</w:t>
+      </w:r>
+      <w:proofErr w:type="spellEnd"/>
+      <w:r>
+        <w:t>/</w:t>
+      </w:r>
+      <w:proofErr w:type="spellStart"/>
+      <w:r>
+        <w:t>area_sq_mi</w:t>
+      </w:r>
+      <w:proofErr w:type="spellEnd"/>
+      <w:r>
+        <w:t>)</w:t>
+      </w:r>
+      <w:r>
+        <w:t xml:space="preserve">. To </w:t>
+      </w:r>
+      <w:r>
+        <w:t>calculate the vehicle ownership rate</w:t>
+      </w:r>
+      <w:r>
+        <w:t>, we</w:t>
+      </w:r>
+      <w:r>
+        <w:t xml:space="preserve"> </w:t>
+      </w:r>
+      <w:r>
+        <w:t xml:space="preserve">first </w:t>
+      </w:r>
+      <w:bookmarkStart w:id="6" w:name="OLE_LINK11"/>
+      <w:bookmarkStart w:id="7" w:name="OLE_LINK12"/>
+      <w:bookmarkStart w:id="8" w:name="OLE_LINK13"/>
+      <w:r>
+        <w:t xml:space="preserve">determining </w:t>
+      </w:r>
+      <w:bookmarkEnd w:id="6"/>
+      <w:bookmarkEnd w:id="7"/>
+      <w:bookmarkEnd w:id="8"/>
+      <w:r>
+        <w:t xml:space="preserve">the </w:t>
+      </w:r>
+      <w:r>
+        <w:t>share</w:t>
+      </w:r>
+      <w:r>
+        <w:t xml:space="preserve"> of households </w:t>
+      </w:r>
+      <w:r>
+        <w:t>with</w:t>
+      </w:r>
+      <w:r>
+        <w:t xml:space="preserve"> </w:t>
+      </w:r>
+      <w:r>
+        <w:t>zero</w:t>
+      </w:r>
+      <w:r>
+        <w:t xml:space="preserve"> vehicles</w:t>
+      </w:r>
+      <w:r>
+        <w:t xml:space="preserve"> by</w:t>
+      </w:r>
+      <w:r>
+        <w:t xml:space="preserve"> dividing the number of households with zero cars by the total households</w:t>
+      </w:r>
+      <w:r>
+        <w:t xml:space="preserve"> and then subtract</w:t>
+      </w:r>
+      <w:r>
+        <w:t>ed</w:t>
+      </w:r>
+      <w:r>
+        <w:t xml:space="preserve"> this </w:t>
+      </w:r>
+      <w:r>
+        <w:t>share</w:t>
+      </w:r>
+      <w:r>
+        <w:t xml:space="preserve"> from 1</w:t>
+      </w:r>
+      <w:r>
+        <w:t xml:space="preserve"> </w:t>
+      </w:r>
+      <w:r>
+        <w:t>(</w:t>
+      </w:r>
+      <w:r>
+        <w:t>1-</w:t>
+      </w:r>
+      <w:r>
+        <w:t>zero_veh_hh/</w:t>
+      </w:r>
+      <w:proofErr w:type="spellStart"/>
+      <w:r>
+        <w:t>total_households</w:t>
+      </w:r>
+      <w:proofErr w:type="spellEnd"/>
+      <w:r>
+        <w:t>)</w:t>
+      </w:r>
+      <w:r>
+        <w:t>. To</w:t>
+      </w:r>
+      <w:r>
+        <w:t xml:space="preserve"> calculate the </w:t>
+      </w:r>
+      <w:r>
+        <w:t>percent</w:t>
+      </w:r>
+      <w:r>
+        <w:t>age of</w:t>
+      </w:r>
+      <w:r>
+        <w:t xml:space="preserve"> non-White </w:t>
+      </w:r>
+      <w:r>
+        <w:t xml:space="preserve">residents, we firstly got the </w:t>
+      </w:r>
+      <w:bookmarkStart w:id="9" w:name="OLE_LINK14"/>
+      <w:bookmarkStart w:id="10" w:name="OLE_LINK15"/>
+      <w:bookmarkStart w:id="11" w:name="OLE_LINK16"/>
+      <w:r>
+        <w:t>percentage</w:t>
+      </w:r>
+      <w:r>
+        <w:t xml:space="preserve"> </w:t>
+      </w:r>
+      <w:bookmarkEnd w:id="9"/>
+      <w:bookmarkEnd w:id="10"/>
+      <w:bookmarkEnd w:id="11"/>
+      <w:r>
+        <w:t xml:space="preserve">of White residents by dividing the </w:t>
+      </w:r>
+      <w:r>
+        <w:t>White population by the total population and then</w:t>
+      </w:r>
+      <w:r>
+        <w:t xml:space="preserve"> </w:t>
+      </w:r>
+      <w:r>
+        <w:t>subtracted</w:t>
+      </w:r>
+      <w:r>
+        <w:t xml:space="preserve"> the share from 1 (</w:t>
+      </w:r>
+      <w:r>
+        <w:t>1- whites/</w:t>
+      </w:r>
+      <w:proofErr w:type="spellStart"/>
+      <w:r>
+        <w:t>total_</w:t>
+      </w:r>
+      <w:commentRangeStart w:id="12"/>
+      <w:r>
+        <w:t>population</w:t>
+      </w:r>
+      <w:commentRangeEnd w:id="12"/>
+      <w:proofErr w:type="spellEnd"/>
       <w:r>
         <w:rPr>
           <w:rStyle w:val="CommentReference"/>
         </w:rPr>
-        <w:commentReference w:id="6"/>
-      </w:r>
-      <w:r>
-        <w:rPr>
-          <w:rStyle w:val="CommentReference"/>
-        </w:rPr>
-        <w:commentReference w:id="7"/>
-      </w:r>
-    </w:p>
-    <w:p>
-      <w:pPr>
-        <w:pStyle w:val="Heading1"/>
-      </w:pPr>
-      <w:r>
-        <w:t>Task 3.</w:t>
-      </w:r>
-    </w:p>
-    <w:p>
-      <w:r>
-        <w:lastRenderedPageBreak/>
-        <w:t>To</w:t>
-      </w:r>
-      <w:r>
-        <w:t xml:space="preserve"> calculate the population density</w:t>
-      </w:r>
-      <w:r>
-        <w:t>, we</w:t>
-      </w:r>
-      <w:r>
-        <w:t xml:space="preserve"> divid</w:t>
-      </w:r>
-      <w:r>
-        <w:t>ed</w:t>
-      </w:r>
-      <w:r>
-        <w:t xml:space="preserve"> the total population by </w:t>
-      </w:r>
-      <w:r>
-        <w:t>the geographic area of corresponding census tract in square miles</w:t>
-      </w:r>
-      <w:r>
-        <w:t xml:space="preserve"> (</w:t>
-      </w:r>
-      <w:proofErr w:type="spellStart"/>
-      <w:r>
-        <w:t>total_population</w:t>
-      </w:r>
-      <w:proofErr w:type="spellEnd"/>
-      <w:r>
-        <w:t>/</w:t>
-      </w:r>
-      <w:proofErr w:type="spellStart"/>
-      <w:r>
-        <w:t>area_sq_mi</w:t>
-      </w:r>
-      <w:proofErr w:type="spellEnd"/>
-      <w:r>
-        <w:t>)</w:t>
-      </w:r>
-      <w:r>
-        <w:t xml:space="preserve">. To </w:t>
-      </w:r>
-      <w:r>
-        <w:t>calculate the vehicle ownership rate</w:t>
-      </w:r>
-      <w:r>
-        <w:t>, we</w:t>
-      </w:r>
-      <w:r>
-        <w:t xml:space="preserve"> </w:t>
-      </w:r>
-      <w:r>
-        <w:t xml:space="preserve">first </w:t>
-      </w:r>
-      <w:bookmarkStart w:id="8" w:name="OLE_LINK11"/>
-      <w:bookmarkStart w:id="9" w:name="OLE_LINK12"/>
-      <w:bookmarkStart w:id="10" w:name="OLE_LINK13"/>
-      <w:r>
-        <w:t xml:space="preserve">determining </w:t>
-      </w:r>
-      <w:bookmarkEnd w:id="8"/>
-      <w:bookmarkEnd w:id="9"/>
-      <w:bookmarkEnd w:id="10"/>
-      <w:r>
-        <w:t xml:space="preserve">the </w:t>
-      </w:r>
-      <w:r>
-        <w:t>share</w:t>
-      </w:r>
-      <w:r>
-        <w:t xml:space="preserve"> of households </w:t>
-      </w:r>
-      <w:r>
-        <w:t>with</w:t>
-      </w:r>
-      <w:r>
-        <w:t xml:space="preserve"> </w:t>
-      </w:r>
-      <w:r>
-        <w:t>zero</w:t>
-      </w:r>
-      <w:r>
-        <w:t xml:space="preserve"> vehicles</w:t>
-      </w:r>
-      <w:r>
-        <w:t xml:space="preserve"> by</w:t>
-      </w:r>
-      <w:r>
-        <w:t xml:space="preserve"> dividing the number of households with zero cars by the total households</w:t>
-      </w:r>
-      <w:r>
-        <w:t xml:space="preserve"> and then subtract</w:t>
-      </w:r>
-      <w:r>
-        <w:t>ed</w:t>
-      </w:r>
-      <w:r>
-        <w:t xml:space="preserve"> this </w:t>
-      </w:r>
-      <w:r>
-        <w:t>share</w:t>
-      </w:r>
-      <w:r>
-        <w:t xml:space="preserve"> from 1</w:t>
-      </w:r>
-      <w:r>
-        <w:t xml:space="preserve"> </w:t>
-      </w:r>
-      <w:r>
-        <w:t>(</w:t>
-      </w:r>
-      <w:r>
-        <w:t>1-</w:t>
-      </w:r>
-      <w:r>
-        <w:t>zero_veh_hh/</w:t>
-      </w:r>
-      <w:proofErr w:type="spellStart"/>
-      <w:r>
-        <w:t>total_households</w:t>
-      </w:r>
-      <w:proofErr w:type="spellEnd"/>
-      <w:r>
-        <w:t>)</w:t>
-      </w:r>
-      <w:r>
-        <w:t>. To</w:t>
-      </w:r>
-      <w:r>
-        <w:t xml:space="preserve"> calculate the </w:t>
-      </w:r>
-      <w:r>
-        <w:t>percent</w:t>
-      </w:r>
-      <w:r>
-        <w:t>age of</w:t>
-      </w:r>
-      <w:r>
-        <w:t xml:space="preserve"> non-White </w:t>
-      </w:r>
-      <w:r>
-        <w:t xml:space="preserve">residents, we firstly got the </w:t>
-      </w:r>
-      <w:bookmarkStart w:id="11" w:name="OLE_LINK14"/>
-      <w:bookmarkStart w:id="12" w:name="OLE_LINK15"/>
-      <w:bookmarkStart w:id="13" w:name="OLE_LINK16"/>
-      <w:r>
-        <w:t>percentage</w:t>
-      </w:r>
-      <w:r>
-        <w:t xml:space="preserve"> </w:t>
-      </w:r>
-      <w:bookmarkEnd w:id="11"/>
-      <w:bookmarkEnd w:id="12"/>
-      <w:bookmarkEnd w:id="13"/>
-      <w:r>
-        <w:t xml:space="preserve">of White residents by dividing the </w:t>
-      </w:r>
-      <w:r>
-        <w:t>White population by the total population and then</w:t>
-      </w:r>
-      <w:r>
-        <w:t xml:space="preserve"> </w:t>
-      </w:r>
-      <w:r>
-        <w:t>subtracted</w:t>
-      </w:r>
-      <w:r>
-        <w:t xml:space="preserve"> the share from 1 (</w:t>
-      </w:r>
-      <w:r>
-        <w:t>1- whites/</w:t>
-      </w:r>
-      <w:proofErr w:type="spellStart"/>
-      <w:r>
-        <w:t>total_</w:t>
-      </w:r>
-      <w:commentRangeStart w:id="14"/>
-      <w:r>
-        <w:t>population</w:t>
-      </w:r>
-      <w:commentRangeEnd w:id="14"/>
-      <w:proofErr w:type="spellEnd"/>
-      <w:r>
-        <w:rPr>
-          <w:rStyle w:val="CommentReference"/>
-        </w:rPr>
-        <w:commentReference w:id="14"/>
+        <w:commentReference w:id="12"/>
       </w:r>
       <w:r>
         <w:t>)</w:t>
@@ -1042,6 +1040,12 @@
               </w:rPr>
               <w:t>5</w:t>
             </w:r>
+            <w:r>
+              <w:rPr>
+                <w:color w:val="000000"/>
+              </w:rPr>
+              <w:t>.16</w:t>
+            </w:r>
           </w:p>
         </w:tc>
         <w:tc>
@@ -1209,6 +1213,12 @@
                 <w:color w:val="000000"/>
               </w:rPr>
               <w:t>14,891</w:t>
+            </w:r>
+            <w:r>
+              <w:rPr>
+                <w:color w:val="000000"/>
+              </w:rPr>
+              <w:t>.01</w:t>
             </w:r>
           </w:p>
         </w:tc>
@@ -1397,7 +1407,7 @@
               <w:rPr>
                 <w:color w:val="000000"/>
               </w:rPr>
-              <w:t>14%</w:t>
+              <w:t>0.14</w:t>
             </w:r>
           </w:p>
         </w:tc>
@@ -1565,7 +1575,25 @@
               <w:rPr>
                 <w:color w:val="000000"/>
               </w:rPr>
-              <w:t>4,617</w:t>
+              <w:t>4</w:t>
+            </w:r>
+            <w:r>
+              <w:rPr>
+                <w:color w:val="000000"/>
+              </w:rPr>
+              <w:t>,</w:t>
+            </w:r>
+            <w:r>
+              <w:rPr>
+                <w:color w:val="000000"/>
+              </w:rPr>
+              <w:t>61</w:t>
+            </w:r>
+            <w:r>
+              <w:rPr>
+                <w:color w:val="000000"/>
+              </w:rPr>
+              <w:t>6.77</w:t>
             </w:r>
           </w:p>
         </w:tc>
@@ -1754,7 +1782,7 @@
               <w:rPr>
                 <w:color w:val="000000"/>
               </w:rPr>
-              <w:t>10%</w:t>
+              <w:t>0.10</w:t>
             </w:r>
           </w:p>
         </w:tc>
@@ -1956,7 +1984,7 @@
               <w:rPr>
                 <w:color w:val="000000"/>
               </w:rPr>
-              <w:t>29%</w:t>
+              <w:t>0.29</w:t>
             </w:r>
           </w:p>
         </w:tc>
@@ -2132,6 +2160,12 @@
                 <w:color w:val="000000"/>
               </w:rPr>
               <w:t>4</w:t>
+            </w:r>
+            <w:r>
+              <w:rPr>
+                <w:color w:val="000000"/>
+              </w:rPr>
+              <w:t>.03</w:t>
             </w:r>
           </w:p>
         </w:tc>
@@ -2321,6 +2355,12 @@
               </w:rPr>
               <w:t>33,821</w:t>
             </w:r>
+            <w:r>
+              <w:rPr>
+                <w:color w:val="000000"/>
+              </w:rPr>
+              <w:t>.19</w:t>
+            </w:r>
           </w:p>
         </w:tc>
         <w:tc>
@@ -2488,7 +2528,7 @@
               <w:rPr>
                 <w:color w:val="000000"/>
               </w:rPr>
-              <w:t>10%</w:t>
+              <w:t>0.10</w:t>
             </w:r>
           </w:p>
         </w:tc>
@@ -2676,7 +2716,13 @@
               <w:rPr>
                 <w:color w:val="000000"/>
               </w:rPr>
-              <w:t>2,702</w:t>
+              <w:t>2,70</w:t>
+            </w:r>
+            <w:r>
+              <w:rPr>
+                <w:color w:val="000000"/>
+              </w:rPr>
+              <w:t>1.55</w:t>
             </w:r>
           </w:p>
         </w:tc>
@@ -2845,7 +2891,7 @@
               <w:rPr>
                 <w:color w:val="000000"/>
               </w:rPr>
-              <w:t>8%</w:t>
+              <w:t>0.08</w:t>
             </w:r>
           </w:p>
         </w:tc>
@@ -3049,7 +3095,13 @@
               <w:rPr>
                 <w:color w:val="000000"/>
               </w:rPr>
-              <w:t>23%</w:t>
+              <w:t>0.</w:t>
+            </w:r>
+            <w:r>
+              <w:rPr>
+                <w:color w:val="000000"/>
+              </w:rPr>
+              <w:t>23</w:t>
             </w:r>
           </w:p>
         </w:tc>
@@ -3087,16 +3139,17 @@
       <w:pPr>
         <w:pStyle w:val="Heading1"/>
       </w:pPr>
-      <w:bookmarkStart w:id="15" w:name="OLE_LINK17"/>
-      <w:bookmarkStart w:id="16" w:name="OLE_LINK18"/>
+      <w:bookmarkStart w:id="13" w:name="OLE_LINK17"/>
+      <w:bookmarkStart w:id="14" w:name="OLE_LINK18"/>
       <w:r>
         <w:t>Task 5.</w:t>
       </w:r>
-      <w:bookmarkEnd w:id="15"/>
-      <w:bookmarkEnd w:id="16"/>
-    </w:p>
-    <w:p>
-      <w:r>
+      <w:bookmarkEnd w:id="13"/>
+      <w:bookmarkEnd w:id="14"/>
+    </w:p>
+    <w:p>
+      <w:r>
+        <w:lastRenderedPageBreak/>
         <w:t>W</w:t>
       </w:r>
       <w:r>
@@ -3138,11 +3191,7 @@
         <w:t xml:space="preserve"> to create </w:t>
       </w:r>
       <w:r>
-        <w:t xml:space="preserve">the histogram for DTDs and DTOs </w:t>
-      </w:r>
-      <w:r>
-        <w:lastRenderedPageBreak/>
-        <w:t>respectively and then created the boxplot. In all plots, DTDs sho</w:t>
+        <w:t>the histogram for DTDs and DTOs respectively and then created the boxplot. In all plots, DTDs sho</w:t>
       </w:r>
       <w:r>
         <w:t>ws in red and DTOs shows in green</w:t>
@@ -3170,13 +3219,13 @@
       <w:r>
         <w:t xml:space="preserve">The </w:t>
       </w:r>
-      <w:bookmarkStart w:id="17" w:name="OLE_LINK19"/>
-      <w:bookmarkStart w:id="18" w:name="OLE_LINK20"/>
+      <w:bookmarkStart w:id="15" w:name="OLE_LINK19"/>
+      <w:bookmarkStart w:id="16" w:name="OLE_LINK20"/>
       <w:r>
         <w:t>histogram for DTDs’ population density</w:t>
       </w:r>
-      <w:bookmarkEnd w:id="17"/>
-      <w:bookmarkEnd w:id="18"/>
+      <w:bookmarkEnd w:id="15"/>
+      <w:bookmarkEnd w:id="16"/>
       <w:r>
         <w:t xml:space="preserve"> shows a right-skewed distribution, </w:t>
       </w:r>
@@ -3210,7 +3259,13 @@
         <w:t xml:space="preserve">The histogram for DTOs’ population density also shows a right-skewed distribution </w:t>
       </w:r>
       <w:r>
-        <w:t>but more gradual across different travel times with fewer occurrences of very high population density. Most tracts have density below 8000 people per square miles.</w:t>
+        <w:t xml:space="preserve">but more gradual across </w:t>
+      </w:r>
+      <w:r>
+        <w:t>intervals</w:t>
+      </w:r>
+      <w:r>
+        <w:t xml:space="preserve"> with fewer occurrences of very high population density. Most tracts have density below 8000 people per square miles.</w:t>
       </w:r>
       <w:r>
         <w:t xml:space="preserve"> (Fig</w:t>
@@ -3233,7 +3288,16 @@
         <w:t xml:space="preserve">In the boxplot about population density, </w:t>
       </w:r>
       <w:r>
-        <w:t>DTDs have a slightly higher median and a wider range of population density</w:t>
+        <w:t>DTDs have a slightly higher median and a wider</w:t>
+      </w:r>
+      <w:r>
+        <w:t xml:space="preserve"> </w:t>
+      </w:r>
+      <w:r>
+        <w:t>interquartile</w:t>
+      </w:r>
+      <w:r>
+        <w:t xml:space="preserve"> range of population density</w:t>
       </w:r>
       <w:r>
         <w:t xml:space="preserve"> than DTOs</w:t>
@@ -3267,11 +3331,11 @@
       <w:pPr>
         <w:ind w:firstLine="360"/>
       </w:pPr>
-      <w:bookmarkStart w:id="19" w:name="OLE_LINK23"/>
-      <w:bookmarkStart w:id="20" w:name="OLE_LINK24"/>
-      <w:bookmarkStart w:id="21" w:name="OLE_LINK25"/>
-      <w:bookmarkStart w:id="22" w:name="OLE_LINK26"/>
-      <w:bookmarkStart w:id="23" w:name="OLE_LINK27"/>
+      <w:bookmarkStart w:id="17" w:name="OLE_LINK23"/>
+      <w:bookmarkStart w:id="18" w:name="OLE_LINK24"/>
+      <w:bookmarkStart w:id="19" w:name="OLE_LINK25"/>
+      <w:bookmarkStart w:id="20" w:name="OLE_LINK26"/>
+      <w:bookmarkStart w:id="21" w:name="OLE_LINK27"/>
       <w:r>
         <w:t>The h</w:t>
       </w:r>
@@ -3284,20 +3348,20 @@
       <w:r>
         <w:t xml:space="preserve"> </w:t>
       </w:r>
+      <w:bookmarkEnd w:id="17"/>
+      <w:bookmarkEnd w:id="18"/>
       <w:bookmarkEnd w:id="19"/>
+      <w:r>
+        <w:t xml:space="preserve">a </w:t>
+      </w:r>
+      <w:r>
+        <w:t>somewhat uniform</w:t>
+      </w:r>
+      <w:r>
+        <w:t xml:space="preserve"> </w:t>
+      </w:r>
       <w:bookmarkEnd w:id="20"/>
       <w:bookmarkEnd w:id="21"/>
-      <w:r>
-        <w:t xml:space="preserve">a </w:t>
-      </w:r>
-      <w:r>
-        <w:t>somewhat uniform</w:t>
-      </w:r>
-      <w:r>
-        <w:t xml:space="preserve"> </w:t>
-      </w:r>
-      <w:bookmarkEnd w:id="22"/>
-      <w:bookmarkEnd w:id="23"/>
       <w:r>
         <w:t>distribution across the range,</w:t>
       </w:r>
@@ -3371,7 +3435,16 @@
         <w:t xml:space="preserve">’ non-White residents share, </w:t>
       </w:r>
       <w:r>
-        <w:t>DTDs have a higher median and a wider range of non-White population percentage</w:t>
+        <w:t xml:space="preserve">DTDs have a higher median and a wider </w:t>
+      </w:r>
+      <w:r>
+        <w:t>interquartile</w:t>
+      </w:r>
+      <w:r>
+        <w:t xml:space="preserve"> </w:t>
+      </w:r>
+      <w:r>
+        <w:t>range of non-White population percentage</w:t>
       </w:r>
       <w:r>
         <w:t xml:space="preserve"> than DTOs</w:t>
@@ -3445,8 +3518,8 @@
       </w:r>
     </w:p>
     <w:p>
-      <w:bookmarkStart w:id="24" w:name="OLE_LINK21"/>
-      <w:bookmarkStart w:id="25" w:name="OLE_LINK22"/>
+      <w:bookmarkStart w:id="22" w:name="OLE_LINK21"/>
+      <w:bookmarkStart w:id="23" w:name="OLE_LINK22"/>
       <w:r>
         <w:t xml:space="preserve">Figure 5-1 Histogram for DTDs’ population </w:t>
       </w:r>
@@ -3457,8 +3530,8 @@
       <w:proofErr w:type="gramEnd"/>
     </w:p>
     <w:p/>
-    <w:bookmarkEnd w:id="24"/>
-    <w:bookmarkEnd w:id="25"/>
+    <w:bookmarkEnd w:id="22"/>
+    <w:bookmarkEnd w:id="23"/>
     <w:p>
       <w:r>
         <w:rPr>
@@ -3510,8 +3583,8 @@
       </w:r>
     </w:p>
     <w:p>
-      <w:bookmarkStart w:id="26" w:name="OLE_LINK28"/>
-      <w:bookmarkStart w:id="27" w:name="OLE_LINK29"/>
+      <w:bookmarkStart w:id="24" w:name="OLE_LINK28"/>
+      <w:bookmarkStart w:id="25" w:name="OLE_LINK29"/>
       <w:r>
         <w:t xml:space="preserve">Figure 5-2 Histogram for DTDs’ population </w:t>
       </w:r>
@@ -3521,8 +3594,8 @@
       </w:r>
       <w:proofErr w:type="gramEnd"/>
     </w:p>
-    <w:bookmarkEnd w:id="26"/>
-    <w:bookmarkEnd w:id="27"/>
+    <w:bookmarkEnd w:id="24"/>
+    <w:bookmarkEnd w:id="25"/>
     <w:p>
       <w:r>
         <w:rPr>
@@ -3575,8 +3648,8 @@
       </w:r>
     </w:p>
     <w:p>
-      <w:bookmarkStart w:id="28" w:name="OLE_LINK30"/>
-      <w:bookmarkStart w:id="29" w:name="OLE_LINK31"/>
+      <w:bookmarkStart w:id="26" w:name="OLE_LINK30"/>
+      <w:bookmarkStart w:id="27" w:name="OLE_LINK31"/>
       <w:r>
         <w:t xml:space="preserve">Figure 5-3 Boxplot </w:t>
       </w:r>
@@ -3599,8 +3672,8 @@
       <w:proofErr w:type="gramEnd"/>
     </w:p>
     <w:p/>
-    <w:bookmarkEnd w:id="28"/>
-    <w:bookmarkEnd w:id="29"/>
+    <w:bookmarkEnd w:id="26"/>
+    <w:bookmarkEnd w:id="27"/>
     <w:p>
       <w:r>
         <w:rPr>
@@ -3809,6 +3882,31 @@
       </w:r>
     </w:p>
     <w:p>
+      <w:r>
+        <w:t xml:space="preserve">We ran the Two-sample Independent T-test firstly and then do the </w:t>
+      </w:r>
+      <w:r>
+        <w:t>Cohen’s d statistic</w:t>
+      </w:r>
+      <w:r>
+        <w:t xml:space="preserve"> test</w:t>
+      </w:r>
+      <w:r>
+        <w:t xml:space="preserve"> for effect size</w:t>
+      </w:r>
+      <w:r>
+        <w:t xml:space="preserve">. Afterwards, we plotted the histogram of each </w:t>
+      </w:r>
+      <w:proofErr w:type="gramStart"/>
+      <w:r>
+        <w:t>variables</w:t>
+      </w:r>
+      <w:proofErr w:type="gramEnd"/>
+      <w:r>
+        <w:t xml:space="preserve"> to see whether the data violated any assumptions.</w:t>
+      </w:r>
+    </w:p>
+    <w:p>
       <w:pPr>
         <w:pStyle w:val="ListParagraph"/>
         <w:numPr>
@@ -3831,7 +3929,17 @@
         <w:t>DTDs have a statistically significant lower average probabilities of enrolling than DTOs (t = -9.25, p&lt;0.05). DTDs and DTOs have the mean average probabilities of enrolling of 34% and 57% respectively, with a difference of 23%. Among all the census tracts, the difference was likely to be between 18% and 27%.</w:t>
       </w:r>
       <w:r>
-        <w:t xml:space="preserve"> (Figure 6-1)</w:t>
+        <w:t xml:space="preserve"> </w:t>
+      </w:r>
+      <w:bookmarkStart w:id="28" w:name="OLE_LINK67"/>
+      <w:bookmarkStart w:id="29" w:name="OLE_LINK68"/>
+      <w:r>
+        <w:t xml:space="preserve">According to the Cohen’s d, the effect size is very large (0.99). </w:t>
+      </w:r>
+      <w:bookmarkEnd w:id="28"/>
+      <w:bookmarkEnd w:id="29"/>
+      <w:r>
+        <w:t>(Figure 6-1)</w:t>
       </w:r>
     </w:p>
     <w:p>
@@ -3861,7 +3969,29 @@
         <w:t>DTDs have a statistically significant lower vehicle ownership rates than DTOs (t = -6.42, p&lt;0.05). DTDs and DTOs have the mean vehicle ownership rates of 87% and 94% respectively, with a difference of 7%. Among all the census tracts, the difference was likely to be between 8% and 4%.</w:t>
       </w:r>
       <w:r>
-        <w:t xml:space="preserve"> (Figure 6-2)</w:t>
+        <w:t xml:space="preserve"> </w:t>
+      </w:r>
+      <w:bookmarkStart w:id="32" w:name="OLE_LINK69"/>
+      <w:bookmarkStart w:id="33" w:name="OLE_LINK70"/>
+      <w:r>
+        <w:t xml:space="preserve">According to the Cohen’s d, the effect size is </w:t>
+      </w:r>
+      <w:r>
+        <w:t xml:space="preserve">median </w:t>
+      </w:r>
+      <w:r>
+        <w:t>(0.</w:t>
+      </w:r>
+      <w:r>
+        <w:t>74</w:t>
+      </w:r>
+      <w:r>
+        <w:t xml:space="preserve">). </w:t>
+      </w:r>
+      <w:bookmarkEnd w:id="32"/>
+      <w:bookmarkEnd w:id="33"/>
+      <w:r>
+        <w:t>(Figure 6-2)</w:t>
       </w:r>
     </w:p>
     <w:p>
@@ -3872,9 +4002,9 @@
           <w:numId w:val="3"/>
         </w:numPr>
       </w:pPr>
-      <w:bookmarkStart w:id="32" w:name="OLE_LINK36"/>
-      <w:bookmarkStart w:id="33" w:name="OLE_LINK37"/>
-      <w:bookmarkStart w:id="34" w:name="OLE_LINK38"/>
+      <w:bookmarkStart w:id="34" w:name="OLE_LINK36"/>
+      <w:bookmarkStart w:id="35" w:name="OLE_LINK37"/>
+      <w:bookmarkStart w:id="36" w:name="OLE_LINK38"/>
       <w:r>
         <w:t>T</w:t>
       </w:r>
@@ -3892,10 +4022,31 @@
       <w:r>
         <w:t>DTDs have a statistically significant higher percentage of non-White population than DTOs (t = 3.7, p&lt;0.05). DTDs and DTOs have the mean percentage of non-White population of 35% and 24% respectively, with a difference of 11%. Among all the census tracts, the difference was likely to be between 5% and 2%.</w:t>
       </w:r>
-    </w:p>
-    <w:bookmarkEnd w:id="32"/>
-    <w:bookmarkEnd w:id="33"/>
+      <w:r>
+        <w:t xml:space="preserve"> </w:t>
+      </w:r>
+      <w:r>
+        <w:t xml:space="preserve">According to the Cohen’s d, the effect size is </w:t>
+      </w:r>
+      <w:r>
+        <w:t>small</w:t>
+      </w:r>
+      <w:r>
+        <w:t xml:space="preserve"> (0.</w:t>
+      </w:r>
+      <w:r>
+        <w:t>43</w:t>
+      </w:r>
+      <w:r>
+        <w:t>).</w:t>
+      </w:r>
+      <w:r>
+        <w:t xml:space="preserve"> (Figure 6-3)</w:t>
+      </w:r>
+    </w:p>
     <w:bookmarkEnd w:id="34"/>
+    <w:bookmarkEnd w:id="35"/>
+    <w:bookmarkEnd w:id="36"/>
     <w:p>
       <w:pPr>
         <w:pStyle w:val="ListParagraph"/>
@@ -3957,14 +4108,12 @@
     <w:p/>
     <w:p>
       <w:r>
-        <w:rPr>
-          <w:noProof/>
-        </w:rPr>
+        <w:lastRenderedPageBreak/>
         <w:drawing>
-          <wp:inline distT="0" distB="0" distL="0" distR="0" wp14:anchorId="77AB159A" wp14:editId="1106311C">
-            <wp:extent cx="4660900" cy="2324100"/>
-            <wp:effectExtent l="12700" t="12700" r="12700" b="12700"/>
-            <wp:docPr id="1492792274" name="Picture 1" descr="A white text with black text&#10;&#10;Description automatically generated"/>
+          <wp:inline distT="0" distB="0" distL="0" distR="0" wp14:anchorId="300FDDF2" wp14:editId="03E196E1">
+            <wp:extent cx="5943600" cy="3230880"/>
+            <wp:effectExtent l="12700" t="12700" r="12700" b="7620"/>
+            <wp:docPr id="1551755371" name="Picture 1" descr="A screenshot of a computer code&#10;&#10;Description automatically generated"/>
             <wp:cNvGraphicFramePr>
               <a:graphicFrameLocks xmlns:a="http://schemas.openxmlformats.org/drawingml/2006/main" noChangeAspect="1"/>
             </wp:cNvGraphicFramePr>
@@ -3972,7 +4121,7 @@
               <a:graphicData uri="http://schemas.openxmlformats.org/drawingml/2006/picture">
                 <pic:pic xmlns:pic="http://schemas.openxmlformats.org/drawingml/2006/picture">
                   <pic:nvPicPr>
-                    <pic:cNvPr id="1492792274" name="Picture 1" descr="A white text with black text&#10;&#10;Description automatically generated"/>
+                    <pic:cNvPr id="1551755371" name="Picture 1" descr="A screenshot of a computer code&#10;&#10;Description automatically generated"/>
                     <pic:cNvPicPr/>
                   </pic:nvPicPr>
                   <pic:blipFill>
@@ -3984,7 +4133,7 @@
                   <pic:spPr>
                     <a:xfrm>
                       <a:off x="0" y="0"/>
-                      <a:ext cx="4660900" cy="2324100"/>
+                      <a:ext cx="5943600" cy="3230880"/>
                     </a:xfrm>
                     <a:prstGeom prst="rect">
                       <a:avLst/>
@@ -4024,15 +4173,11 @@
     <w:p/>
     <w:p>
       <w:r>
-        <w:rPr>
-          <w:noProof/>
-        </w:rPr>
-        <w:lastRenderedPageBreak/>
         <w:drawing>
-          <wp:inline distT="0" distB="0" distL="0" distR="0" wp14:anchorId="773E5E57" wp14:editId="74FC51AF">
-            <wp:extent cx="4610100" cy="2336800"/>
-            <wp:effectExtent l="12700" t="12700" r="12700" b="12700"/>
-            <wp:docPr id="813652393" name="Picture 1" descr="A white text with black text&#10;&#10;Description automatically generated"/>
+          <wp:inline distT="0" distB="0" distL="0" distR="0" wp14:anchorId="3A464622" wp14:editId="7F1E9821">
+            <wp:extent cx="5943600" cy="3202305"/>
+            <wp:effectExtent l="12700" t="12700" r="12700" b="10795"/>
+            <wp:docPr id="879593787" name="Picture 1" descr="A screenshot of a computer code&#10;&#10;Description automatically generated"/>
             <wp:cNvGraphicFramePr>
               <a:graphicFrameLocks xmlns:a="http://schemas.openxmlformats.org/drawingml/2006/main" noChangeAspect="1"/>
             </wp:cNvGraphicFramePr>
@@ -4040,7 +4185,7 @@
               <a:graphicData uri="http://schemas.openxmlformats.org/drawingml/2006/picture">
                 <pic:pic xmlns:pic="http://schemas.openxmlformats.org/drawingml/2006/picture">
                   <pic:nvPicPr>
-                    <pic:cNvPr id="813652393" name="Picture 1" descr="A white text with black text&#10;&#10;Description automatically generated"/>
+                    <pic:cNvPr id="879593787" name="Picture 1" descr="A screenshot of a computer code&#10;&#10;Description automatically generated"/>
                     <pic:cNvPicPr/>
                   </pic:nvPicPr>
                   <pic:blipFill>
@@ -4052,7 +4197,7 @@
                   <pic:spPr>
                     <a:xfrm>
                       <a:off x="0" y="0"/>
-                      <a:ext cx="4610100" cy="2336800"/>
+                      <a:ext cx="5943600" cy="3202305"/>
                     </a:xfrm>
                     <a:prstGeom prst="rect">
                       <a:avLst/>
@@ -4074,8 +4219,8 @@
       </w:r>
     </w:p>
     <w:p>
-      <w:bookmarkStart w:id="35" w:name="OLE_LINK34"/>
-      <w:bookmarkStart w:id="36" w:name="OLE_LINK35"/>
+      <w:bookmarkStart w:id="37" w:name="OLE_LINK34"/>
+      <w:bookmarkStart w:id="38" w:name="OLE_LINK35"/>
       <w:r>
         <w:t xml:space="preserve">Figure 6-2 </w:t>
       </w:r>
@@ -4091,19 +4236,17 @@
       </w:r>
       <w:proofErr w:type="gramEnd"/>
     </w:p>
-    <w:bookmarkEnd w:id="35"/>
-    <w:bookmarkEnd w:id="36"/>
+    <w:bookmarkEnd w:id="37"/>
+    <w:bookmarkEnd w:id="38"/>
     <w:p/>
     <w:p>
       <w:r>
-        <w:rPr>
-          <w:noProof/>
-        </w:rPr>
+        <w:lastRenderedPageBreak/>
         <w:drawing>
-          <wp:inline distT="0" distB="0" distL="0" distR="0" wp14:anchorId="56741CEB" wp14:editId="163A2FE3">
-            <wp:extent cx="4572000" cy="2222500"/>
-            <wp:effectExtent l="12700" t="12700" r="12700" b="12700"/>
-            <wp:docPr id="1377975915" name="Picture 1" descr="A white paper with black text&#10;&#10;Description automatically generated"/>
+          <wp:inline distT="0" distB="0" distL="0" distR="0" wp14:anchorId="6CB57512" wp14:editId="66E1137F">
+            <wp:extent cx="5943600" cy="3169920"/>
+            <wp:effectExtent l="12700" t="12700" r="12700" b="17780"/>
+            <wp:docPr id="1916405888" name="Picture 1" descr="A screenshot of a computer code&#10;&#10;Description automatically generated"/>
             <wp:cNvGraphicFramePr>
               <a:graphicFrameLocks xmlns:a="http://schemas.openxmlformats.org/drawingml/2006/main" noChangeAspect="1"/>
             </wp:cNvGraphicFramePr>
@@ -4111,7 +4254,7 @@
               <a:graphicData uri="http://schemas.openxmlformats.org/drawingml/2006/picture">
                 <pic:pic xmlns:pic="http://schemas.openxmlformats.org/drawingml/2006/picture">
                   <pic:nvPicPr>
-                    <pic:cNvPr id="1377975915" name="Picture 1" descr="A white paper with black text&#10;&#10;Description automatically generated"/>
+                    <pic:cNvPr id="1916405888" name="Picture 1" descr="A screenshot of a computer code&#10;&#10;Description automatically generated"/>
                     <pic:cNvPicPr/>
                   </pic:nvPicPr>
                   <pic:blipFill>
@@ -4123,7 +4266,7 @@
                   <pic:spPr>
                     <a:xfrm>
                       <a:off x="0" y="0"/>
-                      <a:ext cx="4572000" cy="2222500"/>
+                      <a:ext cx="5943600" cy="3169920"/>
                     </a:xfrm>
                     <a:prstGeom prst="rect">
                       <a:avLst/>
@@ -4267,7 +4410,6 @@
         <w:rPr>
           <w:noProof/>
         </w:rPr>
-        <w:lastRenderedPageBreak/>
         <w:drawing>
           <wp:inline distT="0" distB="0" distL="0" distR="0" wp14:anchorId="30A39088" wp14:editId="505698F4">
             <wp:extent cx="2810435" cy="1735443"/>
@@ -4320,8 +4462,8 @@
           <w:noProof/>
         </w:rPr>
         <w:drawing>
-          <wp:inline distT="0" distB="0" distL="0" distR="0" wp14:anchorId="3E84B19E" wp14:editId="49630547">
-            <wp:extent cx="2823882" cy="1743747"/>
+          <wp:inline distT="0" distB="0" distL="0" distR="0" wp14:anchorId="3E84B19E" wp14:editId="4288E652">
+            <wp:extent cx="2823845" cy="1743725"/>
             <wp:effectExtent l="12700" t="12700" r="8255" b="8890"/>
             <wp:docPr id="12298375" name="Picture 1" descr="A graph with green and red bars&#10;&#10;Description automatically generated"/>
             <wp:cNvGraphicFramePr>
@@ -4343,7 +4485,109 @@
                   <pic:spPr>
                     <a:xfrm>
                       <a:off x="0" y="0"/>
-                      <a:ext cx="2884249" cy="1781024"/>
+                      <a:ext cx="2887782" cy="1783206"/>
+                    </a:xfrm>
+                    <a:prstGeom prst="rect">
+                      <a:avLst/>
+                    </a:prstGeom>
+                    <a:ln>
+                      <a:solidFill>
+                        <a:schemeClr val="tx1">
+                          <a:lumMod val="50000"/>
+                          <a:lumOff val="50000"/>
+                        </a:schemeClr>
+                      </a:solidFill>
+                    </a:ln>
+                  </pic:spPr>
+                </pic:pic>
+              </a:graphicData>
+            </a:graphic>
+          </wp:inline>
+        </w:drawing>
+      </w:r>
+    </w:p>
+    <w:p>
+      <w:r>
+        <w:rPr>
+          <w:noProof/>
+        </w:rPr>
+        <w:lastRenderedPageBreak/>
+        <w:drawing>
+          <wp:inline distT="0" distB="0" distL="0" distR="0" wp14:anchorId="185B00B9" wp14:editId="5C139AB8">
+            <wp:extent cx="2809875" cy="1733357"/>
+            <wp:effectExtent l="12700" t="12700" r="9525" b="6985"/>
+            <wp:docPr id="2051070567" name="Picture 1" descr="A graph of red lines&#10;&#10;Description automatically generated with medium confidence"/>
+            <wp:cNvGraphicFramePr>
+              <a:graphicFrameLocks xmlns:a="http://schemas.openxmlformats.org/drawingml/2006/main" noChangeAspect="1"/>
+            </wp:cNvGraphicFramePr>
+            <a:graphic xmlns:a="http://schemas.openxmlformats.org/drawingml/2006/main">
+              <a:graphicData uri="http://schemas.openxmlformats.org/drawingml/2006/picture">
+                <pic:pic xmlns:pic="http://schemas.openxmlformats.org/drawingml/2006/picture">
+                  <pic:nvPicPr>
+                    <pic:cNvPr id="1700957526" name="Picture 1" descr="A graph of red lines&#10;&#10;Description automatically generated with medium confidence"/>
+                    <pic:cNvPicPr/>
+                  </pic:nvPicPr>
+                  <pic:blipFill>
+                    <a:blip r:embed="rId16"/>
+                    <a:stretch>
+                      <a:fillRect/>
+                    </a:stretch>
+                  </pic:blipFill>
+                  <pic:spPr>
+                    <a:xfrm>
+                      <a:off x="0" y="0"/>
+                      <a:ext cx="2855704" cy="1761628"/>
+                    </a:xfrm>
+                    <a:prstGeom prst="rect">
+                      <a:avLst/>
+                    </a:prstGeom>
+                    <a:ln>
+                      <a:solidFill>
+                        <a:schemeClr val="tx1">
+                          <a:lumMod val="50000"/>
+                          <a:lumOff val="50000"/>
+                        </a:schemeClr>
+                      </a:solidFill>
+                    </a:ln>
+                  </pic:spPr>
+                </pic:pic>
+              </a:graphicData>
+            </a:graphic>
+          </wp:inline>
+        </w:drawing>
+      </w:r>
+      <w:r>
+        <w:t xml:space="preserve"> </w:t>
+      </w:r>
+      <w:r>
+        <w:rPr>
+          <w:noProof/>
+        </w:rPr>
+        <w:drawing>
+          <wp:inline distT="0" distB="0" distL="0" distR="0" wp14:anchorId="149580D9" wp14:editId="180A01ED">
+            <wp:extent cx="2823845" cy="1741975"/>
+            <wp:effectExtent l="12700" t="12700" r="8255" b="10795"/>
+            <wp:docPr id="1313019380" name="Picture 1" descr="A green and white graph&#10;&#10;Description automatically generated"/>
+            <wp:cNvGraphicFramePr>
+              <a:graphicFrameLocks xmlns:a="http://schemas.openxmlformats.org/drawingml/2006/main" noChangeAspect="1"/>
+            </wp:cNvGraphicFramePr>
+            <a:graphic xmlns:a="http://schemas.openxmlformats.org/drawingml/2006/main">
+              <a:graphicData uri="http://schemas.openxmlformats.org/drawingml/2006/picture">
+                <pic:pic xmlns:pic="http://schemas.openxmlformats.org/drawingml/2006/picture">
+                  <pic:nvPicPr>
+                    <pic:cNvPr id="297025358" name="Picture 1" descr="A green and white graph&#10;&#10;Description automatically generated"/>
+                    <pic:cNvPicPr/>
+                  </pic:nvPicPr>
+                  <pic:blipFill>
+                    <a:blip r:embed="rId17"/>
+                    <a:stretch>
+                      <a:fillRect/>
+                    </a:stretch>
+                  </pic:blipFill>
+                  <pic:spPr>
+                    <a:xfrm>
+                      <a:off x="0" y="0"/>
+                      <a:ext cx="2854682" cy="1760998"/>
                     </a:xfrm>
                     <a:prstGeom prst="rect">
                       <a:avLst/>
@@ -4753,19 +4997,26 @@
       <w:r>
         <w:t xml:space="preserve"> function to calculate the practical effect (Figure 8-2).</w:t>
       </w:r>
+      <w:r>
+        <w:t xml:space="preserve"> Afterwards, we inspected data to see whether the data violate assumptions.</w:t>
+      </w:r>
     </w:p>
     <w:p>
       <w:pPr>
         <w:ind w:firstLine="720"/>
-        <w:rPr>
-          <w:rFonts w:hint="eastAsia"/>
-        </w:rPr>
       </w:pPr>
       <w:r>
         <w:t xml:space="preserve">The result shows a significant association between </w:t>
       </w:r>
-      <w:r>
-        <w:t>income and probabilities of driver training enrollment</w:t>
+      <w:bookmarkStart w:id="39" w:name="OLE_LINK71"/>
+      <w:bookmarkStart w:id="40" w:name="OLE_LINK72"/>
+      <w:r>
+        <w:t xml:space="preserve">income and probabilities </w:t>
+      </w:r>
+      <w:bookmarkEnd w:id="39"/>
+      <w:bookmarkEnd w:id="40"/>
+      <w:r>
+        <w:t>of driver training enrollment</w:t>
       </w:r>
       <w:r>
         <w:t xml:space="preserve"> (C</w:t>
@@ -4803,25 +5054,36 @@
         <w:t>p&lt;0.05).</w:t>
       </w:r>
       <w:r>
-        <w:t xml:space="preserve"> </w:t>
-      </w:r>
-      <w:r>
-        <w:t>Based on the standardized residuals, the association was primarily driven by</w:t>
-      </w:r>
-      <w:r>
-        <w:t xml:space="preserve"> more census tracts within the lowest income quartile group than expected that fall into the lowest </w:t>
-      </w:r>
-      <w:bookmarkStart w:id="37" w:name="OLE_LINK42"/>
-      <w:bookmarkStart w:id="38" w:name="OLE_LINK43"/>
-      <w:bookmarkStart w:id="39" w:name="OLE_LINK44"/>
+        <w:t xml:space="preserve"> Based on the standardized residuals, the association was primarily driven by </w:t>
+      </w:r>
+      <w:commentRangeStart w:id="41"/>
+      <w:r>
+        <w:t>more</w:t>
+      </w:r>
+      <w:commentRangeEnd w:id="41"/>
+      <w:r>
+        <w:rPr>
+          <w:rStyle w:val="CommentReference"/>
+          <w:rFonts w:asciiTheme="minorHAnsi" w:eastAsiaTheme="minorEastAsia" w:hAnsiTheme="minorHAnsi" w:cstheme="minorBidi"/>
+          <w:kern w:val="2"/>
+          <w14:ligatures w14:val="standardContextual"/>
+        </w:rPr>
+        <w:commentReference w:id="41"/>
+      </w:r>
+      <w:r>
+        <w:t xml:space="preserve"> census tracts within the lowest income quartile group than expected that fall into the lowest </w:t>
+      </w:r>
+      <w:bookmarkStart w:id="42" w:name="OLE_LINK42"/>
+      <w:bookmarkStart w:id="43" w:name="OLE_LINK43"/>
+      <w:bookmarkStart w:id="44" w:name="OLE_LINK44"/>
       <w:r>
         <w:t xml:space="preserve">probability quartile group of driving training enrollment </w:t>
       </w:r>
-      <w:bookmarkStart w:id="40" w:name="OLE_LINK45"/>
-      <w:bookmarkStart w:id="41" w:name="OLE_LINK46"/>
-      <w:bookmarkEnd w:id="37"/>
-      <w:bookmarkEnd w:id="38"/>
-      <w:bookmarkEnd w:id="39"/>
+      <w:bookmarkStart w:id="45" w:name="OLE_LINK45"/>
+      <w:bookmarkStart w:id="46" w:name="OLE_LINK46"/>
+      <w:bookmarkEnd w:id="42"/>
+      <w:bookmarkEnd w:id="43"/>
+      <w:bookmarkEnd w:id="44"/>
       <w:r>
         <w:t xml:space="preserve">(84 observed </w:t>
       </w:r>
@@ -4833,25 +5095,10 @@
       <w:r>
         <w:t xml:space="preserve">. 27 expected, Std Residual = 10.9) </w:t>
       </w:r>
-      <w:bookmarkEnd w:id="40"/>
-      <w:bookmarkEnd w:id="41"/>
-      <w:r>
-        <w:t xml:space="preserve">as well as more census tracts within the highest income quartile group than expected that fall into the highest </w:t>
-      </w:r>
-      <w:r>
-        <w:t>pro</w:t>
-      </w:r>
-      <w:r>
-        <w:t xml:space="preserve">bability quartile group of driving training enrollment </w:t>
-      </w:r>
-      <w:r>
-        <w:t>(</w:t>
-      </w:r>
-      <w:r>
-        <w:t>80</w:t>
-      </w:r>
-      <w:r>
-        <w:t xml:space="preserve"> observed </w:t>
+      <w:bookmarkEnd w:id="45"/>
+      <w:bookmarkEnd w:id="46"/>
+      <w:r>
+        <w:t xml:space="preserve">as well as more census tracts within the highest income quartile group than expected that fall into the highest probability quartile group of driving training enrollment (80 observed </w:t>
       </w:r>
       <w:proofErr w:type="spellStart"/>
       <w:r>
@@ -4859,22 +5106,7 @@
       </w:r>
       <w:proofErr w:type="spellEnd"/>
       <w:r>
-        <w:t>.</w:t>
-      </w:r>
-      <w:r>
-        <w:t xml:space="preserve"> 27</w:t>
-      </w:r>
-      <w:r>
-        <w:t xml:space="preserve"> expected, Std Residual = 10.</w:t>
-      </w:r>
-      <w:r>
-        <w:t>2</w:t>
-      </w:r>
-      <w:r>
-        <w:t>)</w:t>
-      </w:r>
-      <w:r>
-        <w:t>. Moreover, not only the Chi-square is big, meaning significant association, the association is strong to moderate (</w:t>
+        <w:t>. 27 expected, Std Residual = 10.2). Moreover, not only the Chi-square is big, meaning significant association, the association is strong to moderate (</w:t>
       </w:r>
       <w:proofErr w:type="spellStart"/>
       <w:r>
@@ -4883,6 +5115,61 @@
       <w:proofErr w:type="spellEnd"/>
       <w:r>
         <w:t xml:space="preserve"> = 0.56).</w:t>
+      </w:r>
+    </w:p>
+    <w:p>
+      <w:pPr>
+        <w:ind w:firstLine="720"/>
+      </w:pPr>
+      <w:commentRangeStart w:id="47"/>
+      <w:r>
+        <w:t xml:space="preserve">There’s possibility that the data </w:t>
+      </w:r>
+      <w:r>
+        <w:t>violates the assumption of independent observations that requires all the observations are unrelated. Among census tracts, neighboring tracts always correlate with each other in some ways.</w:t>
+      </w:r>
+    </w:p>
+    <w:p>
+      <w:pPr>
+        <w:ind w:firstLine="720"/>
+      </w:pPr>
+    </w:p>
+    <w:p>
+      <w:pPr>
+        <w:ind w:firstLine="720"/>
+      </w:pPr>
+    </w:p>
+    <w:p>
+      <w:pPr>
+        <w:ind w:firstLine="720"/>
+      </w:pPr>
+      <w:r>
+        <w:t xml:space="preserve">We think the data violate no assumptions. Firstly, the quantiles of </w:t>
+      </w:r>
+      <w:r>
+        <w:t>income and probabilities</w:t>
+      </w:r>
+      <w:r>
+        <w:t xml:space="preserve"> are both ordinal data. Secondly, all the expected values exceed 5 which means the sample is big enough. Third, the </w:t>
+      </w:r>
+      <w:r>
+        <w:t>income and probabilities</w:t>
+      </w:r>
+      <w:r>
+        <w:t xml:space="preserve"> are</w:t>
+      </w:r>
+      <w:r>
+        <w:t xml:space="preserve"> independent from each other.</w:t>
+      </w:r>
+      <w:commentRangeEnd w:id="47"/>
+      <w:r>
+        <w:rPr>
+          <w:rStyle w:val="CommentReference"/>
+          <w:rFonts w:asciiTheme="minorHAnsi" w:eastAsiaTheme="minorEastAsia" w:hAnsiTheme="minorHAnsi" w:cstheme="minorBidi"/>
+          <w:kern w:val="2"/>
+          <w14:ligatures w14:val="standardContextual"/>
+        </w:rPr>
+        <w:commentReference w:id="47"/>
       </w:r>
     </w:p>
     <w:p>
@@ -4955,6 +5242,9 @@
     <w:p/>
     <w:p>
       <w:r>
+        <w:rPr>
+          <w:noProof/>
+        </w:rPr>
         <w:drawing>
           <wp:inline distT="0" distB="0" distL="0" distR="0" wp14:anchorId="3DFD4971" wp14:editId="3571BF91">
             <wp:extent cx="4146062" cy="376915"/>
@@ -5028,71 +5318,68 @@
       </w:r>
     </w:p>
     <w:p>
-      <w:bookmarkStart w:id="42" w:name="OLE_LINK55"/>
-      <w:bookmarkStart w:id="43" w:name="OLE_LINK56"/>
+      <w:bookmarkStart w:id="48" w:name="OLE_LINK55"/>
+      <w:bookmarkStart w:id="49" w:name="OLE_LINK56"/>
       <w:r>
         <w:t xml:space="preserve">We firstly plotted the population density and the average probability of </w:t>
       </w:r>
-      <w:bookmarkStart w:id="44" w:name="OLE_LINK50"/>
-      <w:bookmarkStart w:id="45" w:name="OLE_LINK51"/>
+      <w:bookmarkStart w:id="50" w:name="OLE_LINK50"/>
+      <w:bookmarkStart w:id="51" w:name="OLE_LINK51"/>
       <w:r>
         <w:t xml:space="preserve">driving training enrollment </w:t>
       </w:r>
-      <w:bookmarkEnd w:id="44"/>
-      <w:bookmarkEnd w:id="45"/>
+      <w:bookmarkEnd w:id="50"/>
+      <w:bookmarkEnd w:id="51"/>
       <w:r>
         <w:t>(Figure 9-1).</w:t>
       </w:r>
       <w:r>
         <w:t xml:space="preserve"> </w:t>
       </w:r>
-      <w:bookmarkEnd w:id="42"/>
-      <w:bookmarkEnd w:id="43"/>
-      <w:r>
-        <w:t xml:space="preserve">There is a high density of data points at the lower end of </w:t>
-      </w:r>
-      <w:r>
-        <w:t>population density but at the higher end of average probability</w:t>
-      </w:r>
-      <w:r>
-        <w:t xml:space="preserve">, which suggests that </w:t>
-      </w:r>
-      <w:bookmarkStart w:id="46" w:name="OLE_LINK57"/>
-      <w:bookmarkStart w:id="47" w:name="OLE_LINK58"/>
-      <w:bookmarkStart w:id="48" w:name="OLE_LINK59"/>
-      <w:bookmarkStart w:id="49" w:name="OLE_LINK60"/>
-      <w:r>
-        <w:t xml:space="preserve">there are many </w:t>
-      </w:r>
-      <w:r>
-        <w:t>census tracts</w:t>
-      </w:r>
-      <w:r>
-        <w:t xml:space="preserve"> with low population density</w:t>
-      </w:r>
-      <w:r>
-        <w:t xml:space="preserve"> and high</w:t>
-      </w:r>
-      <w:r>
-        <w:t xml:space="preserve"> average probability</w:t>
-      </w:r>
-      <w:r>
-        <w:t xml:space="preserve"> of </w:t>
-      </w:r>
-      <w:r>
-        <w:t>driving training enrollment</w:t>
-      </w:r>
-      <w:r>
-        <w:t>.</w:t>
-      </w:r>
-      <w:r>
-        <w:t xml:space="preserve"> </w:t>
-      </w:r>
-      <w:bookmarkEnd w:id="46"/>
-      <w:bookmarkEnd w:id="47"/>
       <w:bookmarkEnd w:id="48"/>
       <w:bookmarkEnd w:id="49"/>
       <w:r>
+        <w:t xml:space="preserve">There is a high density of data points at the lower end of </w:t>
+      </w:r>
+      <w:r>
+        <w:t>population density but at the higher end of average probability</w:t>
+      </w:r>
+      <w:r>
+        <w:t xml:space="preserve">, which suggests that </w:t>
+      </w:r>
+      <w:bookmarkStart w:id="52" w:name="OLE_LINK57"/>
+      <w:bookmarkStart w:id="53" w:name="OLE_LINK58"/>
+      <w:bookmarkStart w:id="54" w:name="OLE_LINK59"/>
+      <w:bookmarkStart w:id="55" w:name="OLE_LINK60"/>
+      <w:r>
+        <w:t xml:space="preserve">there are many </w:t>
+      </w:r>
+      <w:r>
+        <w:t>census tracts</w:t>
+      </w:r>
+      <w:r>
+        <w:t xml:space="preserve"> with low population density</w:t>
+      </w:r>
+      <w:r>
+        <w:t xml:space="preserve"> and high</w:t>
+      </w:r>
+      <w:r>
+        <w:t xml:space="preserve"> average probability</w:t>
+      </w:r>
+      <w:r>
+        <w:t xml:space="preserve"> of driving training enrollment</w:t>
+      </w:r>
+      <w:r>
+        <w:t>.</w:t>
+      </w:r>
+      <w:r>
+        <w:t xml:space="preserve"> </w:t>
+      </w:r>
+      <w:bookmarkEnd w:id="52"/>
+      <w:bookmarkEnd w:id="53"/>
+      <w:bookmarkEnd w:id="54"/>
+      <w:bookmarkEnd w:id="55"/>
+      <w:r>
         <w:t xml:space="preserve">There appears to be a negative relationship between the two variables, because as </w:t>
       </w:r>
       <w:r>
@@ -5111,78 +5398,51 @@
     <w:p>
       <w:r>
         <w:tab/>
-        <w:t>Then w</w:t>
-      </w:r>
-      <w:r>
-        <w:t xml:space="preserve">e plotted the </w:t>
-      </w:r>
-      <w:r>
-        <w:t>non-White population share</w:t>
-      </w:r>
-      <w:r>
-        <w:t xml:space="preserve"> and the average probability of driving training enrollment (Figure 9-</w:t>
-      </w:r>
-      <w:r>
-        <w:t>2</w:t>
-      </w:r>
-      <w:r>
-        <w:t>).</w:t>
+        <w:t xml:space="preserve">Then we plotted the non-White population share and the average probability of driving training enrollment (Figure 9-2). </w:t>
+      </w:r>
+      <w:r>
+        <w:t>There is a large clustering of data points towards the lower end of the non-White Population Share</w:t>
+      </w:r>
+      <w:r>
+        <w:t xml:space="preserve"> and the higher end of the average probability, indicating that </w:t>
+      </w:r>
+      <w:r>
+        <w:t xml:space="preserve">many </w:t>
+      </w:r>
+      <w:r>
+        <w:t>census tracts</w:t>
       </w:r>
       <w:r>
         <w:t xml:space="preserve"> </w:t>
       </w:r>
       <w:r>
-        <w:t>There is a large clustering of data points towards the lower end of the non-White Population Share</w:t>
-      </w:r>
-      <w:r>
-        <w:t xml:space="preserve"> and the higher end of the average probability, indicating </w:t>
-      </w:r>
-      <w:r>
-        <w:t>that</w:t>
+        <w:t xml:space="preserve">predominated by white population </w:t>
+      </w:r>
+      <w:bookmarkStart w:id="56" w:name="OLE_LINK61"/>
+      <w:bookmarkStart w:id="57" w:name="OLE_LINK62"/>
+      <w:bookmarkStart w:id="58" w:name="OLE_LINK63"/>
+      <w:r>
+        <w:t xml:space="preserve">have </w:t>
+      </w:r>
+      <w:bookmarkEnd w:id="56"/>
+      <w:bookmarkEnd w:id="57"/>
+      <w:bookmarkEnd w:id="58"/>
+      <w:r>
+        <w:t>high</w:t>
+      </w:r>
+      <w:r>
+        <w:t xml:space="preserve"> average probability</w:t>
+      </w:r>
+      <w:r>
+        <w:t xml:space="preserve"> of driving training enrollment</w:t>
+      </w:r>
+      <w:r>
+        <w:t>.</w:t>
       </w:r>
       <w:r>
         <w:t xml:space="preserve"> </w:t>
       </w:r>
       <w:r>
-        <w:t xml:space="preserve">many </w:t>
-      </w:r>
-      <w:r>
-        <w:t>census tracts</w:t>
-      </w:r>
-      <w:r>
-        <w:t xml:space="preserve"> </w:t>
-      </w:r>
-      <w:r>
-        <w:t xml:space="preserve">predominated by white population </w:t>
-      </w:r>
-      <w:bookmarkStart w:id="50" w:name="OLE_LINK61"/>
-      <w:bookmarkStart w:id="51" w:name="OLE_LINK62"/>
-      <w:bookmarkStart w:id="52" w:name="OLE_LINK63"/>
-      <w:r>
-        <w:t>have</w:t>
-      </w:r>
-      <w:r>
-        <w:t xml:space="preserve"> </w:t>
-      </w:r>
-      <w:bookmarkEnd w:id="50"/>
-      <w:bookmarkEnd w:id="51"/>
-      <w:bookmarkEnd w:id="52"/>
-      <w:r>
-        <w:t>high</w:t>
-      </w:r>
-      <w:r>
-        <w:t xml:space="preserve"> average probability</w:t>
-      </w:r>
-      <w:r>
-        <w:t xml:space="preserve"> of driving training enrollment</w:t>
-      </w:r>
-      <w:r>
-        <w:t>.</w:t>
-      </w:r>
-      <w:r>
-        <w:t xml:space="preserve"> </w:t>
-      </w:r>
-      <w:r>
         <w:t xml:space="preserve">There seems to be a slight negative correlation between the non-White </w:t>
       </w:r>
       <w:r>
@@ -5225,6 +5485,9 @@
     <w:p/>
     <w:p>
       <w:r>
+        <w:rPr>
+          <w:noProof/>
+        </w:rPr>
         <w:drawing>
           <wp:inline distT="0" distB="0" distL="0" distR="0" wp14:anchorId="0C60E4AE" wp14:editId="3218117E">
             <wp:extent cx="5943139" cy="2994270"/>
@@ -5294,9 +5557,9 @@
       </w:r>
     </w:p>
     <w:p>
-      <w:bookmarkStart w:id="53" w:name="OLE_LINK47"/>
-      <w:bookmarkStart w:id="54" w:name="OLE_LINK48"/>
-      <w:bookmarkStart w:id="55" w:name="OLE_LINK49"/>
+      <w:bookmarkStart w:id="59" w:name="OLE_LINK47"/>
+      <w:bookmarkStart w:id="60" w:name="OLE_LINK48"/>
+      <w:bookmarkStart w:id="61" w:name="OLE_LINK49"/>
       <w:r>
         <w:t xml:space="preserve">Figure 9-1 Scatterplot of population density and probability of driving training </w:t>
       </w:r>
@@ -5306,12 +5569,15 @@
       </w:r>
       <w:proofErr w:type="gramEnd"/>
     </w:p>
-    <w:bookmarkEnd w:id="53"/>
-    <w:bookmarkEnd w:id="54"/>
-    <w:bookmarkEnd w:id="55"/>
+    <w:bookmarkEnd w:id="59"/>
+    <w:bookmarkEnd w:id="60"/>
+    <w:bookmarkEnd w:id="61"/>
     <w:p/>
     <w:p>
       <w:r>
+        <w:rPr>
+          <w:noProof/>
+        </w:rPr>
         <w:lastRenderedPageBreak/>
         <w:drawing>
           <wp:inline distT="0" distB="0" distL="0" distR="0" wp14:anchorId="68962521" wp14:editId="203925D3">
@@ -5383,25 +5649,7 @@
     </w:p>
     <w:p>
       <w:r>
-        <w:t>Figure 9-</w:t>
-      </w:r>
-      <w:r>
-        <w:t>2</w:t>
-      </w:r>
-      <w:r>
-        <w:t xml:space="preserve"> Scatterplot of </w:t>
-      </w:r>
-      <w:r>
-        <w:t xml:space="preserve">non-White </w:t>
-      </w:r>
-      <w:r>
-        <w:t xml:space="preserve">population </w:t>
-      </w:r>
-      <w:r>
-        <w:t>share</w:t>
-      </w:r>
-      <w:r>
-        <w:t xml:space="preserve"> and probability of driving training </w:t>
+        <w:t xml:space="preserve">Figure 9-2 Scatterplot of non-White population share and probability of driving training </w:t>
       </w:r>
       <w:proofErr w:type="gramStart"/>
       <w:r>
@@ -5426,13 +5674,7 @@
         <w:t xml:space="preserve">probability and </w:t>
       </w:r>
       <w:r>
-        <w:t xml:space="preserve">two variables respectively and then calculated the </w:t>
-      </w:r>
-      <w:r>
-        <w:t>coefficient of determination</w:t>
-      </w:r>
-      <w:r>
-        <w:t xml:space="preserve"> by squaring the Pearson’s r. </w:t>
+        <w:t xml:space="preserve">two variables respectively and then calculated the coefficient of determination by squaring the Pearson’s r. </w:t>
       </w:r>
     </w:p>
     <w:p>
@@ -5446,34 +5688,7 @@
         <w:t>probability</w:t>
       </w:r>
       <w:r>
-        <w:t xml:space="preserve"> and population density shows that the average probability of driving training enrollment is negatively correlated with population density with a Pearson’s correlation coefficient of -0.59. This is a relatively large effect and indicates that 35% of the variability in average probability is shared by the population density. This correlation is </w:t>
-      </w:r>
-      <w:r>
-        <w:t xml:space="preserve">statistically significant at p-value = 0.05 level (p-value </w:t>
-      </w:r>
-      <w:r>
-        <w:t>&lt;</w:t>
-      </w:r>
-      <w:r>
-        <w:t xml:space="preserve"> 0.05, N = </w:t>
-      </w:r>
-      <w:r>
-        <w:t>428</w:t>
-      </w:r>
-      <w:r>
-        <w:t>)</w:t>
-      </w:r>
-      <w:r>
-        <w:t xml:space="preserve">. </w:t>
-      </w:r>
-      <w:r>
-        <w:t>(Figure 10-</w:t>
-      </w:r>
-      <w:r>
-        <w:t>1</w:t>
-      </w:r>
-      <w:r>
-        <w:t>)</w:t>
+        <w:t xml:space="preserve"> and population density shows that the average probability of driving training enrollment is negatively correlated with population density with a Pearson’s correlation coefficient of -0.59. This is a relatively large effect and indicates that 35% of the variability in average probability is shared by the population density. This correlation is statistically significant at p-value = 0.05 level (p-value &lt; 0.05, N = 428). (Figure 10-1)</w:t>
       </w:r>
     </w:p>
     <w:p>
@@ -5487,40 +5702,7 @@
         <w:t>probability</w:t>
       </w:r>
       <w:r>
-        <w:t xml:space="preserve"> and </w:t>
-      </w:r>
-      <w:r>
-        <w:t>non-White population share</w:t>
-      </w:r>
-      <w:r>
-        <w:t xml:space="preserve"> shows that the average probability of driving training enrollment is negatively correlated with </w:t>
-      </w:r>
-      <w:r>
-        <w:t>non-White population share</w:t>
-      </w:r>
-      <w:r>
-        <w:t xml:space="preserve"> with a Pearson’s correlation coefficient of -0.</w:t>
-      </w:r>
-      <w:r>
-        <w:t>72</w:t>
-      </w:r>
-      <w:r>
-        <w:t xml:space="preserve">. This is a relatively large effect and indicates that </w:t>
-      </w:r>
-      <w:r>
-        <w:t>52</w:t>
-      </w:r>
-      <w:r>
-        <w:t xml:space="preserve">% of the variability in average probability is shared by the </w:t>
-      </w:r>
-      <w:r>
-        <w:t>non-White population share</w:t>
-      </w:r>
-      <w:r>
-        <w:t>. This correlation is statistically significant at p-value = 0.05 level (p-value &lt; 0.05, N = 428)</w:t>
-      </w:r>
-      <w:r>
-        <w:t>. (Figure 10-2)</w:t>
+        <w:t xml:space="preserve"> and non-White population share shows that the average probability of driving training enrollment is negatively correlated with non-White population share with a Pearson’s correlation coefficient of -0.72. This is a relatively large effect and indicates that 52% of the variability in average probability is shared by the non-White population share. This correlation is statistically significant at p-value = 0.05 level (p-value &lt; 0.05, N = 428). (Figure 10-2)</w:t>
       </w:r>
     </w:p>
     <w:p>
@@ -5533,10 +5715,10 @@
       <w:r>
         <w:lastRenderedPageBreak/>
         <w:drawing>
-          <wp:inline distT="0" distB="0" distL="0" distR="0" wp14:anchorId="526FD569" wp14:editId="45368DDD">
-            <wp:extent cx="5435600" cy="3187700"/>
-            <wp:effectExtent l="12700" t="12700" r="12700" b="12700"/>
-            <wp:docPr id="139259533" name="Picture 1" descr="A computer screen shot of a code&#10;&#10;Description automatically generated"/>
+          <wp:inline distT="0" distB="0" distL="0" distR="0" wp14:anchorId="134D4FCB" wp14:editId="29702C38">
+            <wp:extent cx="5943600" cy="3025775"/>
+            <wp:effectExtent l="12700" t="12700" r="12700" b="9525"/>
+            <wp:docPr id="1916286152" name="Picture 1" descr="A computer code with black text&#10;&#10;Description automatically generated"/>
             <wp:cNvGraphicFramePr>
               <a:graphicFrameLocks xmlns:a="http://schemas.openxmlformats.org/drawingml/2006/main" noChangeAspect="1"/>
             </wp:cNvGraphicFramePr>
@@ -5544,7 +5726,7 @@
               <a:graphicData uri="http://schemas.openxmlformats.org/drawingml/2006/picture">
                 <pic:pic xmlns:pic="http://schemas.openxmlformats.org/drawingml/2006/picture">
                   <pic:nvPicPr>
-                    <pic:cNvPr id="139259533" name="Picture 1" descr="A computer screen shot of a code&#10;&#10;Description automatically generated"/>
+                    <pic:cNvPr id="1916286152" name="Picture 1" descr="A computer code with black text&#10;&#10;Description automatically generated"/>
                     <pic:cNvPicPr/>
                   </pic:nvPicPr>
                   <pic:blipFill>
@@ -5556,7 +5738,7 @@
                   <pic:spPr>
                     <a:xfrm>
                       <a:off x="0" y="0"/>
-                      <a:ext cx="5435600" cy="3187700"/>
+                      <a:ext cx="5943600" cy="3025775"/>
                     </a:xfrm>
                     <a:prstGeom prst="rect">
                       <a:avLst/>
@@ -5594,10 +5776,10 @@
     <w:p>
       <w:r>
         <w:drawing>
-          <wp:inline distT="0" distB="0" distL="0" distR="0" wp14:anchorId="5C1B81FC" wp14:editId="77C44B21">
-            <wp:extent cx="5524500" cy="3162300"/>
-            <wp:effectExtent l="12700" t="12700" r="12700" b="12700"/>
-            <wp:docPr id="197549126" name="Picture 1" descr="A screenshot of a computer&#10;&#10;Description automatically generated"/>
+          <wp:inline distT="0" distB="0" distL="0" distR="0" wp14:anchorId="17EF47E8" wp14:editId="375F6AB4">
+            <wp:extent cx="5943600" cy="3488055"/>
+            <wp:effectExtent l="12700" t="12700" r="12700" b="17145"/>
+            <wp:docPr id="1451889889" name="Picture 1" descr="A computer code with black text&#10;&#10;Description automatically generated"/>
             <wp:cNvGraphicFramePr>
               <a:graphicFrameLocks xmlns:a="http://schemas.openxmlformats.org/drawingml/2006/main" noChangeAspect="1"/>
             </wp:cNvGraphicFramePr>
@@ -5605,7 +5787,7 @@
               <a:graphicData uri="http://schemas.openxmlformats.org/drawingml/2006/picture">
                 <pic:pic xmlns:pic="http://schemas.openxmlformats.org/drawingml/2006/picture">
                   <pic:nvPicPr>
-                    <pic:cNvPr id="197549126" name="Picture 1" descr="A screenshot of a computer&#10;&#10;Description automatically generated"/>
+                    <pic:cNvPr id="1451889889" name="Picture 1" descr="A computer code with black text&#10;&#10;Description automatically generated"/>
                     <pic:cNvPicPr/>
                   </pic:nvPicPr>
                   <pic:blipFill>
@@ -5617,7 +5799,7 @@
                   <pic:spPr>
                     <a:xfrm>
                       <a:off x="0" y="0"/>
-                      <a:ext cx="5524500" cy="3162300"/>
+                      <a:ext cx="5943600" cy="3488055"/>
                     </a:xfrm>
                     <a:prstGeom prst="rect">
                       <a:avLst/>
@@ -5663,43 +5845,7 @@
 
 <file path=word/comments.xml><?xml version="1.0" encoding="utf-8"?>
 <w:comments xmlns:wpc="http://schemas.microsoft.com/office/word/2010/wordprocessingCanvas" xmlns:cx="http://schemas.microsoft.com/office/drawing/2014/chartex" xmlns:cx1="http://schemas.microsoft.com/office/drawing/2015/9/8/chartex" xmlns:cx2="http://schemas.microsoft.com/office/drawing/2015/10/21/chartex" xmlns:cx3="http://schemas.microsoft.com/office/drawing/2016/5/9/chartex" xmlns:cx4="http://schemas.microsoft.com/office/drawing/2016/5/10/chartex" xmlns:cx5="http://schemas.microsoft.com/office/drawing/2016/5/11/chartex" xmlns:cx6="http://schemas.microsoft.com/office/drawing/2016/5/12/chartex" xmlns:cx7="http://schemas.microsoft.com/office/drawing/2016/5/13/chartex" xmlns:cx8="http://schemas.microsoft.com/office/drawing/2016/5/14/chartex" xmlns:mc="http://schemas.openxmlformats.org/markup-compatibility/2006" xmlns:aink="http://schemas.microsoft.com/office/drawing/2016/ink" xmlns:am3d="http://schemas.microsoft.com/office/drawing/2017/model3d" xmlns:o="urn:schemas-microsoft-com:office:office" xmlns:oel="http://schemas.microsoft.com/office/2019/extlst" xmlns:r="http://schemas.openxmlformats.org/officeDocument/2006/relationships" xmlns:m="http://schemas.openxmlformats.org/officeDocument/2006/math" xmlns:v="urn:schemas-microsoft-com:vml" xmlns:wp14="http://schemas.microsoft.com/office/word/2010/wordprocessingDrawing" xmlns:wp="http://schemas.openxmlformats.org/drawingml/2006/wordprocessingDrawing" xmlns:w10="urn:schemas-microsoft-com:office:word" xmlns:w="http://schemas.openxmlformats.org/wordprocessingml/2006/main" xmlns:w14="http://schemas.microsoft.com/office/word/2010/wordml" xmlns:w15="http://schemas.microsoft.com/office/word/2012/wordml" xmlns:w16cex="http://schemas.microsoft.com/office/word/2018/wordml/cex" xmlns:w16cid="http://schemas.microsoft.com/office/word/2016/wordml/cid" xmlns:w16="http://schemas.microsoft.com/office/word/2018/wordml" xmlns:w16sdtdh="http://schemas.microsoft.com/office/word/2020/wordml/sdtdatahash" xmlns:w16se="http://schemas.microsoft.com/office/word/2015/wordml/symex" xmlns:wpg="http://schemas.microsoft.com/office/word/2010/wordprocessingGroup" xmlns:wpi="http://schemas.microsoft.com/office/word/2010/wordprocessingInk" xmlns:wne="http://schemas.microsoft.com/office/word/2006/wordml" xmlns:wps="http://schemas.microsoft.com/office/word/2010/wordprocessingShape" mc:Ignorable="w14 w15 w16se w16cid w16 w16cex w16sdtdh wp14">
-  <w:comment w:id="6" w:author="Wan, Viva" w:date="2024-02-12T22:30:00Z" w:initials="VW">
-    <w:p>
-      <w:r>
-        <w:rPr>
-          <w:rStyle w:val="CommentReference"/>
-        </w:rPr>
-        <w:annotationRef/>
-      </w:r>
-      <w:r>
-        <w:rPr>
-          <w:color w:val="000000"/>
-          <w:sz w:val="20"/>
-          <w:szCs w:val="20"/>
-        </w:rPr>
-        <w:t>Task 2 said schools in the area, should we exclude those outside the area?</w:t>
-      </w:r>
-    </w:p>
-  </w:comment>
-  <w:comment w:id="7" w:author="Wan, Viva" w:date="2024-02-12T22:22:00Z" w:initials="VW">
-    <w:p>
-      <w:r>
-        <w:rPr>
-          <w:rStyle w:val="CommentReference"/>
-        </w:rPr>
-        <w:annotationRef/>
-      </w:r>
-      <w:r>
-        <w:rPr>
-          <w:color w:val="000000"/>
-          <w:sz w:val="20"/>
-          <w:szCs w:val="20"/>
-        </w:rPr>
-        <w:t>How to add legend of schools?</w:t>
-      </w:r>
-    </w:p>
-  </w:comment>
-  <w:comment w:id="14" w:author="Wan, Viva" w:date="2024-02-12T22:42:00Z" w:initials="VW">
+  <w:comment w:id="12" w:author="Wan, Viva" w:date="2024-02-12T22:42:00Z" w:initials="VW">
     <w:p>
       <w:r>
         <w:rPr>
@@ -5717,30 +5863,72 @@
       </w:r>
     </w:p>
   </w:comment>
+  <w:comment w:id="41" w:author="Wan, Viva" w:date="2024-02-14T22:11:00Z" w:initials="VW">
+    <w:p>
+      <w:r>
+        <w:rPr>
+          <w:rStyle w:val="CommentReference"/>
+        </w:rPr>
+        <w:annotationRef/>
+      </w:r>
+      <w:r>
+        <w:rPr>
+          <w:rFonts w:asciiTheme="minorHAnsi" w:eastAsiaTheme="minorEastAsia" w:hAnsiTheme="minorHAnsi" w:cstheme="minorBidi"/>
+          <w:color w:val="000000"/>
+          <w:kern w:val="2"/>
+          <w:sz w:val="20"/>
+          <w:szCs w:val="20"/>
+          <w14:ligatures w14:val="standardContextual"/>
+        </w:rPr>
+        <w:t>More drive explanation</w:t>
+      </w:r>
+    </w:p>
+  </w:comment>
+  <w:comment w:id="47" w:author="Wan, Viva" w:date="2024-02-14T22:19:00Z" w:initials="VW">
+    <w:p>
+      <w:r>
+        <w:rPr>
+          <w:rStyle w:val="CommentReference"/>
+        </w:rPr>
+        <w:annotationRef/>
+      </w:r>
+      <w:r>
+        <w:rPr>
+          <w:rFonts w:asciiTheme="minorHAnsi" w:eastAsiaTheme="minorEastAsia" w:hAnsiTheme="minorHAnsi" w:cstheme="minorBidi"/>
+          <w:color w:val="000000"/>
+          <w:kern w:val="2"/>
+          <w:sz w:val="20"/>
+          <w:szCs w:val="20"/>
+          <w14:ligatures w14:val="standardContextual"/>
+        </w:rPr>
+        <w:t>Yh shang</w:t>
+      </w:r>
+    </w:p>
+  </w:comment>
 </w:comments>
 </file>
 
 <file path=word/commentsExtended.xml><?xml version="1.0" encoding="utf-8"?>
 <w15:commentsEx xmlns:wpc="http://schemas.microsoft.com/office/word/2010/wordprocessingCanvas" xmlns:cx="http://schemas.microsoft.com/office/drawing/2014/chartex" xmlns:cx1="http://schemas.microsoft.com/office/drawing/2015/9/8/chartex" xmlns:cx2="http://schemas.microsoft.com/office/drawing/2015/10/21/chartex" xmlns:cx3="http://schemas.microsoft.com/office/drawing/2016/5/9/chartex" xmlns:cx4="http://schemas.microsoft.com/office/drawing/2016/5/10/chartex" xmlns:cx5="http://schemas.microsoft.com/office/drawing/2016/5/11/chartex" xmlns:cx6="http://schemas.microsoft.com/office/drawing/2016/5/12/chartex" xmlns:cx7="http://schemas.microsoft.com/office/drawing/2016/5/13/chartex" xmlns:cx8="http://schemas.microsoft.com/office/drawing/2016/5/14/chartex" xmlns:mc="http://schemas.openxmlformats.org/markup-compatibility/2006" xmlns:aink="http://schemas.microsoft.com/office/drawing/2016/ink" xmlns:am3d="http://schemas.microsoft.com/office/drawing/2017/model3d" xmlns:o="urn:schemas-microsoft-com:office:office" xmlns:oel="http://schemas.microsoft.com/office/2019/extlst" xmlns:r="http://schemas.openxmlformats.org/officeDocument/2006/relationships" xmlns:m="http://schemas.openxmlformats.org/officeDocument/2006/math" xmlns:v="urn:schemas-microsoft-com:vml" xmlns:wp14="http://schemas.microsoft.com/office/word/2010/wordprocessingDrawing" xmlns:wp="http://schemas.openxmlformats.org/drawingml/2006/wordprocessingDrawing" xmlns:w10="urn:schemas-microsoft-com:office:word" xmlns:w="http://schemas.openxmlformats.org/wordprocessingml/2006/main" xmlns:w14="http://schemas.microsoft.com/office/word/2010/wordml" xmlns:w15="http://schemas.microsoft.com/office/word/2012/wordml" xmlns:w16cex="http://schemas.microsoft.com/office/word/2018/wordml/cex" xmlns:w16cid="http://schemas.microsoft.com/office/word/2016/wordml/cid" xmlns:w16="http://schemas.microsoft.com/office/word/2018/wordml" xmlns:w16sdtdh="http://schemas.microsoft.com/office/word/2020/wordml/sdtdatahash" xmlns:w16se="http://schemas.microsoft.com/office/word/2015/wordml/symex" xmlns:wpg="http://schemas.microsoft.com/office/word/2010/wordprocessingGroup" xmlns:wpi="http://schemas.microsoft.com/office/word/2010/wordprocessingInk" xmlns:wne="http://schemas.microsoft.com/office/word/2006/wordml" xmlns:wps="http://schemas.microsoft.com/office/word/2010/wordprocessingShape" mc:Ignorable="w14 w15 w16se w16cid w16 w16cex w16sdtdh wp14">
-  <w15:commentEx w15:paraId="72A51515" w15:done="0"/>
-  <w15:commentEx w15:paraId="245F5CC1" w15:done="0"/>
   <w15:commentEx w15:paraId="5C0B5FA0" w15:done="0"/>
+  <w15:commentEx w15:paraId="12E1FC82" w15:done="0"/>
+  <w15:commentEx w15:paraId="0BCF1491" w15:done="0"/>
 </w15:commentsEx>
 </file>
 
 <file path=word/commentsExtensible.xml><?xml version="1.0" encoding="utf-8"?>
 <w16cex:commentsExtensible xmlns:wpc="http://schemas.microsoft.com/office/word/2010/wordprocessingCanvas" xmlns:cx="http://schemas.microsoft.com/office/drawing/2014/chartex" xmlns:cx1="http://schemas.microsoft.com/office/drawing/2015/9/8/chartex" xmlns:cx2="http://schemas.microsoft.com/office/drawing/2015/10/21/chartex" xmlns:cx3="http://schemas.microsoft.com/office/drawing/2016/5/9/chartex" xmlns:cx4="http://schemas.microsoft.com/office/drawing/2016/5/10/chartex" xmlns:cx5="http://schemas.microsoft.com/office/drawing/2016/5/11/chartex" xmlns:cx6="http://schemas.microsoft.com/office/drawing/2016/5/12/chartex" xmlns:cx7="http://schemas.microsoft.com/office/drawing/2016/5/13/chartex" xmlns:cx8="http://schemas.microsoft.com/office/drawing/2016/5/14/chartex" xmlns:cr="http://schemas.microsoft.com/office/comments/2020/reactions" xmlns:mc="http://schemas.openxmlformats.org/markup-compatibility/2006" xmlns:aink="http://schemas.microsoft.com/office/drawing/2016/ink" xmlns:am3d="http://schemas.microsoft.com/office/drawing/2017/model3d" xmlns:o="urn:schemas-microsoft-com:office:office" xmlns:oel="http://schemas.microsoft.com/office/2019/extlst" xmlns:r="http://schemas.openxmlformats.org/officeDocument/2006/relationships" xmlns:m="http://schemas.openxmlformats.org/officeDocument/2006/math" xmlns:v="urn:schemas-microsoft-com:vml" xmlns:wp14="http://schemas.microsoft.com/office/word/2010/wordprocessingDrawing" xmlns:wp="http://schemas.openxmlformats.org/drawingml/2006/wordprocessingDrawing" xmlns:w10="urn:schemas-microsoft-com:office:word" xmlns:w="http://schemas.openxmlformats.org/wordprocessingml/2006/main" xmlns:w14="http://schemas.microsoft.com/office/word/2010/wordml" xmlns:w15="http://schemas.microsoft.com/office/word/2012/wordml" xmlns:w16cex="http://schemas.microsoft.com/office/word/2018/wordml/cex" xmlns:w16cid="http://schemas.microsoft.com/office/word/2016/wordml/cid" xmlns:w16="http://schemas.microsoft.com/office/word/2018/wordml" xmlns:w16sdtdh="http://schemas.microsoft.com/office/word/2020/wordml/sdtdatahash" xmlns:w16se="http://schemas.microsoft.com/office/word/2015/wordml/symex" xmlns:wpg="http://schemas.microsoft.com/office/word/2010/wordprocessingGroup" xmlns:wpi="http://schemas.microsoft.com/office/word/2010/wordprocessingInk" xmlns:wne="http://schemas.microsoft.com/office/word/2006/wordml" xmlns:wps="http://schemas.microsoft.com/office/word/2010/wordprocessingShape" mc:Ignorable="w14 w15 w16se w16cid w16 w16cex w16sdtdh cr wp14">
-  <w16cex:commentExtensible w16cex:durableId="3B29E4BC" w16cex:dateUtc="2024-02-13T03:30:00Z"/>
-  <w16cex:commentExtensible w16cex:durableId="2358254C" w16cex:dateUtc="2024-02-13T03:22:00Z"/>
   <w16cex:commentExtensible w16cex:durableId="2BF51763" w16cex:dateUtc="2024-02-13T03:42:00Z"/>
+  <w16cex:commentExtensible w16cex:durableId="7331593F" w16cex:dateUtc="2024-02-15T03:11:00Z"/>
+  <w16cex:commentExtensible w16cex:durableId="29E46460" w16cex:dateUtc="2024-02-15T03:19:00Z"/>
 </w16cex:commentsExtensible>
 </file>
 
 <file path=word/commentsIds.xml><?xml version="1.0" encoding="utf-8"?>
 <w16cid:commentsIds xmlns:wpc="http://schemas.microsoft.com/office/word/2010/wordprocessingCanvas" xmlns:cx="http://schemas.microsoft.com/office/drawing/2014/chartex" xmlns:cx1="http://schemas.microsoft.com/office/drawing/2015/9/8/chartex" xmlns:cx2="http://schemas.microsoft.com/office/drawing/2015/10/21/chartex" xmlns:cx3="http://schemas.microsoft.com/office/drawing/2016/5/9/chartex" xmlns:cx4="http://schemas.microsoft.com/office/drawing/2016/5/10/chartex" xmlns:cx5="http://schemas.microsoft.com/office/drawing/2016/5/11/chartex" xmlns:cx6="http://schemas.microsoft.com/office/drawing/2016/5/12/chartex" xmlns:cx7="http://schemas.microsoft.com/office/drawing/2016/5/13/chartex" xmlns:cx8="http://schemas.microsoft.com/office/drawing/2016/5/14/chartex" xmlns:mc="http://schemas.openxmlformats.org/markup-compatibility/2006" xmlns:aink="http://schemas.microsoft.com/office/drawing/2016/ink" xmlns:am3d="http://schemas.microsoft.com/office/drawing/2017/model3d" xmlns:o="urn:schemas-microsoft-com:office:office" xmlns:oel="http://schemas.microsoft.com/office/2019/extlst" xmlns:r="http://schemas.openxmlformats.org/officeDocument/2006/relationships" xmlns:m="http://schemas.openxmlformats.org/officeDocument/2006/math" xmlns:v="urn:schemas-microsoft-com:vml" xmlns:wp14="http://schemas.microsoft.com/office/word/2010/wordprocessingDrawing" xmlns:wp="http://schemas.openxmlformats.org/drawingml/2006/wordprocessingDrawing" xmlns:w10="urn:schemas-microsoft-com:office:word" xmlns:w="http://schemas.openxmlformats.org/wordprocessingml/2006/main" xmlns:w14="http://schemas.microsoft.com/office/word/2010/wordml" xmlns:w15="http://schemas.microsoft.com/office/word/2012/wordml" xmlns:w16cex="http://schemas.microsoft.com/office/word/2018/wordml/cex" xmlns:w16cid="http://schemas.microsoft.com/office/word/2016/wordml/cid" xmlns:w16="http://schemas.microsoft.com/office/word/2018/wordml" xmlns:w16sdtdh="http://schemas.microsoft.com/office/word/2020/wordml/sdtdatahash" xmlns:w16se="http://schemas.microsoft.com/office/word/2015/wordml/symex" xmlns:wpg="http://schemas.microsoft.com/office/word/2010/wordprocessingGroup" xmlns:wpi="http://schemas.microsoft.com/office/word/2010/wordprocessingInk" xmlns:wne="http://schemas.microsoft.com/office/word/2006/wordml" xmlns:wps="http://schemas.microsoft.com/office/word/2010/wordprocessingShape" mc:Ignorable="w14 w15 w16se w16cid w16 w16cex w16sdtdh wp14">
-  <w16cid:commentId w16cid:paraId="72A51515" w16cid:durableId="3B29E4BC"/>
-  <w16cid:commentId w16cid:paraId="245F5CC1" w16cid:durableId="2358254C"/>
   <w16cid:commentId w16cid:paraId="5C0B5FA0" w16cid:durableId="2BF51763"/>
+  <w16cid:commentId w16cid:paraId="12E1FC82" w16cid:durableId="7331593F"/>
+  <w16cid:commentId w16cid:paraId="0BCF1491" w16cid:durableId="29E46460"/>
 </w16cid:commentsIds>
 </file>
 

</xml_diff>